<commit_message>
updated with function map document
</commit_message>
<xml_diff>
--- a/AlbumManagementApp/docs/assumption-constraints-document.docx
+++ b/AlbumManagementApp/docs/assumption-constraints-document.docx
@@ -64,16 +64,16 @@
         <w:rPr>
           <w:rStyle w:val="Strong"/>
           <w:rFonts w:asciiTheme="majorHAnsi" w:hAnsiTheme="majorHAnsi" w:cstheme="majorHAnsi"/>
-          <w:sz w:val="28"/>
-          <w:szCs w:val="28"/>
+          <w:sz w:val="24"/>
+          <w:szCs w:val="24"/>
         </w:rPr>
       </w:pPr>
       <w:r>
         <w:rPr>
           <w:rStyle w:val="Strong"/>
           <w:rFonts w:asciiTheme="majorHAnsi" w:hAnsiTheme="majorHAnsi" w:cstheme="majorHAnsi"/>
-          <w:sz w:val="28"/>
-          <w:szCs w:val="28"/>
+          <w:sz w:val="24"/>
+          <w:szCs w:val="24"/>
         </w:rPr>
         <w:t>Class: Publisher</w:t>
       </w:r>
@@ -459,16 +459,16 @@
         <w:rPr>
           <w:rStyle w:val="Strong"/>
           <w:rFonts w:asciiTheme="majorHAnsi" w:hAnsiTheme="majorHAnsi" w:cstheme="majorHAnsi"/>
-          <w:sz w:val="28"/>
-          <w:szCs w:val="28"/>
+          <w:sz w:val="24"/>
+          <w:szCs w:val="24"/>
         </w:rPr>
       </w:pPr>
       <w:r>
         <w:rPr>
           <w:rStyle w:val="Strong"/>
           <w:rFonts w:asciiTheme="majorHAnsi" w:hAnsiTheme="majorHAnsi" w:cstheme="majorHAnsi"/>
-          <w:sz w:val="28"/>
-          <w:szCs w:val="28"/>
+          <w:sz w:val="24"/>
+          <w:szCs w:val="24"/>
         </w:rPr>
         <w:t>Class: Artist</w:t>
       </w:r>
@@ -591,7 +591,31 @@
                 <w:sz w:val="24"/>
                 <w:szCs w:val="24"/>
               </w:rPr>
-              <w:t>, singer, composer.</w:t>
+              <w:t xml:space="preserve">, </w:t>
+            </w:r>
+            <w:proofErr w:type="gramStart"/>
+            <w:r>
+              <w:rPr>
+                <w:rStyle w:val="Strong"/>
+                <w:rFonts w:asciiTheme="majorHAnsi" w:hAnsiTheme="majorHAnsi" w:cstheme="majorHAnsi"/>
+                <w:b w:val="0"/>
+                <w:bCs w:val="0"/>
+                <w:sz w:val="24"/>
+                <w:szCs w:val="24"/>
+              </w:rPr>
+              <w:t>singer</w:t>
+            </w:r>
+            <w:proofErr w:type="gramEnd"/>
+            <w:r>
+              <w:rPr>
+                <w:rStyle w:val="Strong"/>
+                <w:rFonts w:asciiTheme="majorHAnsi" w:hAnsiTheme="majorHAnsi" w:cstheme="majorHAnsi"/>
+                <w:b w:val="0"/>
+                <w:bCs w:val="0"/>
+                <w:sz w:val="24"/>
+                <w:szCs w:val="24"/>
+              </w:rPr>
+              <w:t>, composer.</w:t>
             </w:r>
           </w:p>
           <w:p>
@@ -982,16 +1006,16 @@
         <w:rPr>
           <w:rStyle w:val="Strong"/>
           <w:rFonts w:asciiTheme="majorHAnsi" w:hAnsiTheme="majorHAnsi" w:cstheme="majorHAnsi"/>
-          <w:sz w:val="28"/>
-          <w:szCs w:val="28"/>
+          <w:sz w:val="24"/>
+          <w:szCs w:val="24"/>
         </w:rPr>
       </w:pPr>
       <w:r>
         <w:rPr>
           <w:rStyle w:val="Strong"/>
           <w:rFonts w:asciiTheme="majorHAnsi" w:hAnsiTheme="majorHAnsi" w:cstheme="majorHAnsi"/>
-          <w:sz w:val="28"/>
-          <w:szCs w:val="28"/>
+          <w:sz w:val="24"/>
+          <w:szCs w:val="24"/>
         </w:rPr>
         <w:t>Class: Song</w:t>
       </w:r>
@@ -1669,29 +1693,7 @@
                 <w:sz w:val="24"/>
                 <w:szCs w:val="24"/>
               </w:rPr>
-              <w:t xml:space="preserve">The year of </w:t>
-            </w:r>
-            <w:r>
-              <w:rPr>
-                <w:rStyle w:val="Strong"/>
-                <w:rFonts w:asciiTheme="majorHAnsi" w:hAnsiTheme="majorHAnsi" w:cstheme="majorHAnsi"/>
-                <w:b w:val="0"/>
-                <w:bCs w:val="0"/>
-                <w:sz w:val="24"/>
-                <w:szCs w:val="24"/>
-              </w:rPr>
-              <w:t>release</w:t>
-            </w:r>
-            <w:r>
-              <w:rPr>
-                <w:rStyle w:val="Strong"/>
-                <w:rFonts w:asciiTheme="majorHAnsi" w:hAnsiTheme="majorHAnsi" w:cstheme="majorHAnsi"/>
-                <w:b w:val="0"/>
-                <w:bCs w:val="0"/>
-                <w:sz w:val="24"/>
-                <w:szCs w:val="24"/>
-              </w:rPr>
-              <w:t xml:space="preserve"> must be an integer value.</w:t>
+              <w:t>The year of release must be an integer value.</w:t>
             </w:r>
           </w:p>
           <w:p>
@@ -1811,16 +1813,16 @@
         <w:rPr>
           <w:rStyle w:val="Strong"/>
           <w:rFonts w:asciiTheme="majorHAnsi" w:hAnsiTheme="majorHAnsi" w:cstheme="majorHAnsi"/>
-          <w:sz w:val="28"/>
-          <w:szCs w:val="28"/>
+          <w:sz w:val="24"/>
+          <w:szCs w:val="24"/>
         </w:rPr>
       </w:pPr>
       <w:r>
         <w:rPr>
           <w:rStyle w:val="Strong"/>
           <w:rFonts w:asciiTheme="majorHAnsi" w:hAnsiTheme="majorHAnsi" w:cstheme="majorHAnsi"/>
-          <w:sz w:val="28"/>
-          <w:szCs w:val="28"/>
+          <w:sz w:val="24"/>
+          <w:szCs w:val="24"/>
         </w:rPr>
         <w:t>Class: Album</w:t>
       </w:r>
@@ -2203,16 +2205,16 @@
           <w:rFonts w:asciiTheme="majorHAnsi" w:hAnsiTheme="majorHAnsi" w:cstheme="majorHAnsi"/>
           <w:b w:val="0"/>
           <w:bCs w:val="0"/>
-          <w:sz w:val="28"/>
-          <w:szCs w:val="28"/>
+          <w:sz w:val="24"/>
+          <w:szCs w:val="24"/>
         </w:rPr>
       </w:pPr>
       <w:r>
         <w:rPr>
           <w:rStyle w:val="Strong"/>
           <w:rFonts w:asciiTheme="majorHAnsi" w:hAnsiTheme="majorHAnsi" w:cstheme="majorHAnsi"/>
-          <w:sz w:val="28"/>
-          <w:szCs w:val="28"/>
+          <w:sz w:val="24"/>
+          <w:szCs w:val="24"/>
         </w:rPr>
         <w:t>Assumption</w:t>
       </w:r>
@@ -2222,8 +2224,8 @@
           <w:rFonts w:asciiTheme="majorHAnsi" w:hAnsiTheme="majorHAnsi" w:cstheme="majorHAnsi"/>
           <w:b w:val="0"/>
           <w:bCs w:val="0"/>
-          <w:sz w:val="28"/>
-          <w:szCs w:val="28"/>
+          <w:sz w:val="24"/>
+          <w:szCs w:val="24"/>
         </w:rPr>
         <w:t>:</w:t>
       </w:r>
@@ -2240,8 +2242,8 @@
           <w:rFonts w:asciiTheme="majorHAnsi" w:hAnsiTheme="majorHAnsi" w:cstheme="majorHAnsi"/>
           <w:b w:val="0"/>
           <w:bCs w:val="0"/>
-          <w:sz w:val="28"/>
-          <w:szCs w:val="28"/>
+          <w:sz w:val="24"/>
+          <w:szCs w:val="24"/>
         </w:rPr>
       </w:pPr>
       <w:r>
@@ -2250,10 +2252,143 @@
           <w:rFonts w:asciiTheme="majorHAnsi" w:hAnsiTheme="majorHAnsi" w:cstheme="majorHAnsi"/>
           <w:b w:val="0"/>
           <w:bCs w:val="0"/>
-          <w:sz w:val="28"/>
-          <w:szCs w:val="28"/>
+          <w:sz w:val="24"/>
+          <w:szCs w:val="24"/>
         </w:rPr>
-        <w:t>All the songs and albums are already released and will not be released in the future.</w:t>
+        <w:t xml:space="preserve">All the songs and albums </w:t>
+      </w:r>
+      <w:r>
+        <w:rPr>
+          <w:rStyle w:val="Strong"/>
+          <w:rFonts w:asciiTheme="majorHAnsi" w:hAnsiTheme="majorHAnsi" w:cstheme="majorHAnsi"/>
+          <w:b w:val="0"/>
+          <w:bCs w:val="0"/>
+          <w:sz w:val="24"/>
+          <w:szCs w:val="24"/>
+        </w:rPr>
+        <w:t>have</w:t>
+      </w:r>
+      <w:r>
+        <w:rPr>
+          <w:rStyle w:val="Strong"/>
+          <w:rFonts w:asciiTheme="majorHAnsi" w:hAnsiTheme="majorHAnsi" w:cstheme="majorHAnsi"/>
+          <w:b w:val="0"/>
+          <w:bCs w:val="0"/>
+          <w:sz w:val="24"/>
+          <w:szCs w:val="24"/>
+        </w:rPr>
+        <w:t xml:space="preserve"> already </w:t>
+      </w:r>
+      <w:r>
+        <w:rPr>
+          <w:rStyle w:val="Strong"/>
+          <w:rFonts w:asciiTheme="majorHAnsi" w:hAnsiTheme="majorHAnsi" w:cstheme="majorHAnsi"/>
+          <w:b w:val="0"/>
+          <w:bCs w:val="0"/>
+          <w:sz w:val="24"/>
+          <w:szCs w:val="24"/>
+        </w:rPr>
+        <w:t>been released</w:t>
+      </w:r>
+      <w:r>
+        <w:rPr>
+          <w:rStyle w:val="Strong"/>
+          <w:rFonts w:asciiTheme="majorHAnsi" w:hAnsiTheme="majorHAnsi" w:cstheme="majorHAnsi"/>
+          <w:b w:val="0"/>
+          <w:bCs w:val="0"/>
+          <w:sz w:val="24"/>
+          <w:szCs w:val="24"/>
+        </w:rPr>
+        <w:t xml:space="preserve"> and will not be released in the future.</w:t>
+      </w:r>
+    </w:p>
+    <w:p>
+      <w:pPr>
+        <w:pStyle w:val="ListParagraph"/>
+        <w:numPr>
+          <w:ilvl w:val="0"/>
+          <w:numId w:val="7"/>
+        </w:numPr>
+        <w:rPr>
+          <w:rStyle w:val="Strong"/>
+          <w:rFonts w:asciiTheme="majorHAnsi" w:hAnsiTheme="majorHAnsi" w:cstheme="majorHAnsi"/>
+          <w:b w:val="0"/>
+          <w:bCs w:val="0"/>
+          <w:sz w:val="24"/>
+          <w:szCs w:val="24"/>
+        </w:rPr>
+      </w:pPr>
+      <w:r>
+        <w:rPr>
+          <w:rStyle w:val="Strong"/>
+          <w:rFonts w:asciiTheme="majorHAnsi" w:hAnsiTheme="majorHAnsi" w:cstheme="majorHAnsi"/>
+          <w:b w:val="0"/>
+          <w:bCs w:val="0"/>
+          <w:sz w:val="24"/>
+          <w:szCs w:val="24"/>
+        </w:rPr>
+        <w:t xml:space="preserve">There </w:t>
+      </w:r>
+      <w:r>
+        <w:rPr>
+          <w:rStyle w:val="Strong"/>
+          <w:rFonts w:asciiTheme="majorHAnsi" w:hAnsiTheme="majorHAnsi" w:cstheme="majorHAnsi"/>
+          <w:b w:val="0"/>
+          <w:bCs w:val="0"/>
+          <w:sz w:val="24"/>
+          <w:szCs w:val="24"/>
+        </w:rPr>
+        <w:t>is</w:t>
+      </w:r>
+      <w:r>
+        <w:rPr>
+          <w:rStyle w:val="Strong"/>
+          <w:rFonts w:asciiTheme="majorHAnsi" w:hAnsiTheme="majorHAnsi" w:cstheme="majorHAnsi"/>
+          <w:b w:val="0"/>
+          <w:bCs w:val="0"/>
+          <w:sz w:val="24"/>
+          <w:szCs w:val="24"/>
+        </w:rPr>
+        <w:t xml:space="preserve"> only one song with one title</w:t>
+      </w:r>
+      <w:r>
+        <w:rPr>
+          <w:rStyle w:val="Strong"/>
+          <w:rFonts w:asciiTheme="majorHAnsi" w:hAnsiTheme="majorHAnsi" w:cstheme="majorHAnsi"/>
+          <w:b w:val="0"/>
+          <w:bCs w:val="0"/>
+          <w:sz w:val="24"/>
+          <w:szCs w:val="24"/>
+        </w:rPr>
+        <w:t>.</w:t>
+      </w:r>
+    </w:p>
+    <w:p>
+      <w:pPr>
+        <w:pStyle w:val="ListParagraph"/>
+        <w:numPr>
+          <w:ilvl w:val="0"/>
+          <w:numId w:val="7"/>
+        </w:numPr>
+        <w:rPr>
+          <w:rStyle w:val="Strong"/>
+          <w:rFonts w:asciiTheme="majorHAnsi" w:hAnsiTheme="majorHAnsi" w:cstheme="majorHAnsi"/>
+          <w:b w:val="0"/>
+          <w:bCs w:val="0"/>
+          <w:sz w:val="24"/>
+          <w:szCs w:val="24"/>
+        </w:rPr>
+      </w:pPr>
+      <w:r>
+        <w:rPr>
+          <w:rStyle w:val="Strong"/>
+          <w:rFonts w:asciiTheme="majorHAnsi" w:hAnsiTheme="majorHAnsi" w:cstheme="majorHAnsi"/>
+          <w:b w:val="0"/>
+          <w:bCs w:val="0"/>
+          <w:sz w:val="24"/>
+          <w:szCs w:val="24"/>
+        </w:rPr>
+        <w:t>The application does have albums to which songs will be added later.</w:t>
       </w:r>
     </w:p>
     <w:sectPr>

</xml_diff>